<commit_message>
docs: upd notes for ex11
</commit_message>
<xml_diff>
--- a/problems/notes.docx
+++ b/problems/notes.docx
@@ -1706,7 +1706,7 @@
           <v:shape id="_x0000_i1025" type="#_x0000_t75" style="width:65.9pt;height:31pt" o:ole="">
             <v:imagedata r:id="rId9" o:title=""/>
           </v:shape>
-          <o:OLEObject Type="Embed" ProgID="Equation.DSMT4" ShapeID="_x0000_i1025" DrawAspect="Content" ObjectID="_1775552428" r:id="rId10"/>
+          <o:OLEObject Type="Embed" ProgID="Equation.DSMT4" ShapeID="_x0000_i1025" DrawAspect="Content" ObjectID="_1782888330" r:id="rId10"/>
         </w:object>
       </w:r>
       <w:r>
@@ -1816,7 +1816,7 @@
           <v:shape id="_x0000_i1026" type="#_x0000_t75" style="width:89.7pt;height:29.35pt" o:ole="">
             <v:imagedata r:id="rId11" o:title=""/>
           </v:shape>
-          <o:OLEObject Type="Embed" ProgID="Equation.DSMT4" ShapeID="_x0000_i1026" DrawAspect="Content" ObjectID="_1775552429" r:id="rId12"/>
+          <o:OLEObject Type="Embed" ProgID="Equation.DSMT4" ShapeID="_x0000_i1026" DrawAspect="Content" ObjectID="_1782888331" r:id="rId12"/>
         </w:object>
       </w:r>
       <w:r>
@@ -1864,7 +1864,7 @@
           <v:shape id="_x0000_i1027" type="#_x0000_t75" style="width:84.75pt;height:29.35pt" o:ole="">
             <v:imagedata r:id="rId13" o:title=""/>
           </v:shape>
-          <o:OLEObject Type="Embed" ProgID="Equation.DSMT4" ShapeID="_x0000_i1027" DrawAspect="Content" ObjectID="_1775552430" r:id="rId14"/>
+          <o:OLEObject Type="Embed" ProgID="Equation.DSMT4" ShapeID="_x0000_i1027" DrawAspect="Content" ObjectID="_1782888332" r:id="rId14"/>
         </w:object>
       </w:r>
       <w:r>
@@ -1952,7 +1952,7 @@
           <v:shape id="_x0000_i1028" type="#_x0000_t75" style="width:145.1pt;height:19.95pt" o:ole="">
             <v:imagedata r:id="rId15" o:title=""/>
           </v:shape>
-          <o:OLEObject Type="Embed" ProgID="Equation.DSMT4" ShapeID="_x0000_i1028" DrawAspect="Content" ObjectID="_1775552431" r:id="rId16"/>
+          <o:OLEObject Type="Embed" ProgID="Equation.DSMT4" ShapeID="_x0000_i1028" DrawAspect="Content" ObjectID="_1782888333" r:id="rId16"/>
         </w:object>
       </w:r>
       <w:r>
@@ -2017,7 +2017,7 @@
           <v:shape id="_x0000_i1029" type="#_x0000_t75" style="width:217.1pt;height:29.35pt" o:ole="">
             <v:imagedata r:id="rId17" o:title=""/>
           </v:shape>
-          <o:OLEObject Type="Embed" ProgID="Equation.DSMT4" ShapeID="_x0000_i1029" DrawAspect="Content" ObjectID="_1775552432" r:id="rId18"/>
+          <o:OLEObject Type="Embed" ProgID="Equation.DSMT4" ShapeID="_x0000_i1029" DrawAspect="Content" ObjectID="_1782888334" r:id="rId18"/>
         </w:object>
       </w:r>
       <w:r>
@@ -2082,7 +2082,7 @@
           <v:shape id="_x0000_i1030" type="#_x0000_t75" style="width:139pt;height:29.9pt" o:ole="">
             <v:imagedata r:id="rId19" o:title=""/>
           </v:shape>
-          <o:OLEObject Type="Embed" ProgID="Equation.DSMT4" ShapeID="_x0000_i1030" DrawAspect="Content" ObjectID="_1775552433" r:id="rId20"/>
+          <o:OLEObject Type="Embed" ProgID="Equation.DSMT4" ShapeID="_x0000_i1030" DrawAspect="Content" ObjectID="_1782888335" r:id="rId20"/>
         </w:object>
       </w:r>
       <w:r>
@@ -2144,7 +2144,7 @@
           <v:shape id="_x0000_i1031" type="#_x0000_t75" style="width:9.95pt;height:14.4pt" o:ole="">
             <v:imagedata r:id="rId21" o:title=""/>
           </v:shape>
-          <o:OLEObject Type="Embed" ProgID="Equation.DSMT4" ShapeID="_x0000_i1031" DrawAspect="Content" ObjectID="_1775552434" r:id="rId22"/>
+          <o:OLEObject Type="Embed" ProgID="Equation.DSMT4" ShapeID="_x0000_i1031" DrawAspect="Content" ObjectID="_1782888336" r:id="rId22"/>
         </w:object>
       </w:r>
       <w:r>
@@ -2165,7 +2165,7 @@
           <v:shape id="_x0000_i1032" type="#_x0000_t75" style="width:18.85pt;height:14.4pt" o:ole="">
             <v:imagedata r:id="rId23" o:title=""/>
           </v:shape>
-          <o:OLEObject Type="Embed" ProgID="Equation.DSMT4" ShapeID="_x0000_i1032" DrawAspect="Content" ObjectID="_1775552435" r:id="rId24"/>
+          <o:OLEObject Type="Embed" ProgID="Equation.DSMT4" ShapeID="_x0000_i1032" DrawAspect="Content" ObjectID="_1782888337" r:id="rId24"/>
         </w:object>
       </w:r>
       <w:r>
@@ -2237,7 +2237,7 @@
           <v:shape id="_x0000_i1033" type="#_x0000_t75" style="width:221pt;height:29.9pt" o:ole="">
             <v:imagedata r:id="rId25" o:title=""/>
           </v:shape>
-          <o:OLEObject Type="Embed" ProgID="Equation.DSMT4" ShapeID="_x0000_i1033" DrawAspect="Content" ObjectID="_1775552436" r:id="rId26"/>
+          <o:OLEObject Type="Embed" ProgID="Equation.DSMT4" ShapeID="_x0000_i1033" DrawAspect="Content" ObjectID="_1782888338" r:id="rId26"/>
         </w:object>
       </w:r>
       <w:r>
@@ -2677,7 +2677,7 @@
           <v:shape id="_x0000_i1034" type="#_x0000_t75" style="width:77pt;height:13.85pt" o:ole="">
             <v:imagedata r:id="rId28" o:title=""/>
           </v:shape>
-          <o:OLEObject Type="Embed" ProgID="Equation.DSMT4" ShapeID="_x0000_i1034" DrawAspect="Content" ObjectID="_1775552437" r:id="rId29"/>
+          <o:OLEObject Type="Embed" ProgID="Equation.DSMT4" ShapeID="_x0000_i1034" DrawAspect="Content" ObjectID="_1782888339" r:id="rId29"/>
         </w:object>
       </w:r>
       <w:r>
@@ -2746,7 +2746,7 @@
           <v:shape id="_x0000_i1035" type="#_x0000_t75" style="width:120.75pt;height:29.35pt" o:ole="">
             <v:imagedata r:id="rId30" o:title=""/>
           </v:shape>
-          <o:OLEObject Type="Embed" ProgID="Equation.DSMT4" ShapeID="_x0000_i1035" DrawAspect="Content" ObjectID="_1775552438" r:id="rId31"/>
+          <o:OLEObject Type="Embed" ProgID="Equation.DSMT4" ShapeID="_x0000_i1035" DrawAspect="Content" ObjectID="_1782888340" r:id="rId31"/>
         </w:object>
       </w:r>
       <w:r>
@@ -2820,7 +2820,7 @@
           <v:shape id="_x0000_i1036" type="#_x0000_t75" style="width:24.9pt;height:14.4pt" o:ole="">
             <v:imagedata r:id="rId32" o:title=""/>
           </v:shape>
-          <o:OLEObject Type="Embed" ProgID="Equation.DSMT4" ShapeID="_x0000_i1036" DrawAspect="Content" ObjectID="_1775552439" r:id="rId33"/>
+          <o:OLEObject Type="Embed" ProgID="Equation.DSMT4" ShapeID="_x0000_i1036" DrawAspect="Content" ObjectID="_1782888341" r:id="rId33"/>
         </w:object>
       </w:r>
       <w:r>
@@ -2842,7 +2842,7 @@
           <v:shape id="_x0000_i1037" type="#_x0000_t75" style="width:207.15pt;height:31pt" o:ole="">
             <v:imagedata r:id="rId34" o:title=""/>
           </v:shape>
-          <o:OLEObject Type="Embed" ProgID="Equation.DSMT4" ShapeID="_x0000_i1037" DrawAspect="Content" ObjectID="_1775552440" r:id="rId35"/>
+          <o:OLEObject Type="Embed" ProgID="Equation.DSMT4" ShapeID="_x0000_i1037" DrawAspect="Content" ObjectID="_1782888342" r:id="rId35"/>
         </w:object>
       </w:r>
       <w:r>
@@ -2910,7 +2910,7 @@
           <v:shape id="_x0000_i1038" type="#_x0000_t75" style="width:140.1pt;height:33.8pt" o:ole="">
             <v:imagedata r:id="rId36" o:title=""/>
           </v:shape>
-          <o:OLEObject Type="Embed" ProgID="Equation.DSMT4" ShapeID="_x0000_i1038" DrawAspect="Content" ObjectID="_1775552441" r:id="rId37"/>
+          <o:OLEObject Type="Embed" ProgID="Equation.DSMT4" ShapeID="_x0000_i1038" DrawAspect="Content" ObjectID="_1782888343" r:id="rId37"/>
         </w:object>
       </w:r>
       <w:r>
@@ -4657,7 +4657,7 @@
           <v:shape id="_x0000_i1039" type="#_x0000_t75" style="width:101.9pt;height:29.9pt" o:ole="">
             <v:imagedata r:id="rId43" o:title=""/>
           </v:shape>
-          <o:OLEObject Type="Embed" ProgID="Equation.DSMT4" ShapeID="_x0000_i1039" DrawAspect="Content" ObjectID="_1775552442" r:id="rId44"/>
+          <o:OLEObject Type="Embed" ProgID="Equation.DSMT4" ShapeID="_x0000_i1039" DrawAspect="Content" ObjectID="_1782888344" r:id="rId44"/>
         </w:object>
       </w:r>
       <w:r>
@@ -4726,7 +4726,7 @@
           <v:shape id="_x0000_i1040" type="#_x0000_t75" style="width:191.1pt;height:36pt" o:ole="">
             <v:imagedata r:id="rId45" o:title=""/>
           </v:shape>
-          <o:OLEObject Type="Embed" ProgID="Equation.DSMT4" ShapeID="_x0000_i1040" DrawAspect="Content" ObjectID="_1775552443" r:id="rId46"/>
+          <o:OLEObject Type="Embed" ProgID="Equation.DSMT4" ShapeID="_x0000_i1040" DrawAspect="Content" ObjectID="_1782888345" r:id="rId46"/>
         </w:object>
       </w:r>
       <w:r>
@@ -4800,7 +4800,7 @@
           <v:shape id="_x0000_i1041" type="#_x0000_t75" style="width:24.9pt;height:14.4pt" o:ole="">
             <v:imagedata r:id="rId32" o:title=""/>
           </v:shape>
-          <o:OLEObject Type="Embed" ProgID="Equation.DSMT4" ShapeID="_x0000_i1041" DrawAspect="Content" ObjectID="_1775552444" r:id="rId47"/>
+          <o:OLEObject Type="Embed" ProgID="Equation.DSMT4" ShapeID="_x0000_i1041" DrawAspect="Content" ObjectID="_1782888346" r:id="rId47"/>
         </w:object>
       </w:r>
       <w:r>
@@ -4823,7 +4823,7 @@
           <v:shape id="_x0000_i1042" type="#_x0000_t75" style="width:273.6pt;height:36pt" o:ole="">
             <v:imagedata r:id="rId48" o:title=""/>
           </v:shape>
-          <o:OLEObject Type="Embed" ProgID="Equation.DSMT4" ShapeID="_x0000_i1042" DrawAspect="Content" ObjectID="_1775552445" r:id="rId49"/>
+          <o:OLEObject Type="Embed" ProgID="Equation.DSMT4" ShapeID="_x0000_i1042" DrawAspect="Content" ObjectID="_1782888347" r:id="rId49"/>
         </w:object>
       </w:r>
       <w:r>
@@ -4882,7 +4882,7 @@
           <v:shape id="_x0000_i1043" type="#_x0000_t75" style="width:189.95pt;height:47.1pt" o:ole="">
             <v:imagedata r:id="rId50" o:title=""/>
           </v:shape>
-          <o:OLEObject Type="Embed" ProgID="Equation.DSMT4" ShapeID="_x0000_i1043" DrawAspect="Content" ObjectID="_1775552446" r:id="rId51"/>
+          <o:OLEObject Type="Embed" ProgID="Equation.DSMT4" ShapeID="_x0000_i1043" DrawAspect="Content" ObjectID="_1782888348" r:id="rId51"/>
         </w:object>
       </w:r>
       <w:r>
@@ -5286,25 +5286,22 @@
         <w:t xml:space="preserve"> Diffusion coefficient = (left) 1 and (right) 0.1. </w:t>
       </w:r>
     </w:p>
-    <w:p>
-      <w:bookmarkStart w:id="17" w:name="_GoBack"/>
+    <w:p/>
+    <w:p/>
+    <w:p>
+      <w:pPr>
+        <w:pStyle w:val="Heading2"/>
+      </w:pPr>
+      <w:bookmarkStart w:id="17" w:name="_Ref163732568"/>
+      <w:bookmarkStart w:id="18" w:name="_Toc164332437"/>
+      <w:r>
+        <w:t>P</w:t>
+      </w:r>
+      <w:r>
+        <w:t>arameterized diffusivity</w:t>
+      </w:r>
       <w:bookmarkEnd w:id="17"/>
-    </w:p>
-    <w:p/>
-    <w:p>
-      <w:pPr>
-        <w:pStyle w:val="Heading2"/>
-      </w:pPr>
-      <w:bookmarkStart w:id="18" w:name="_Ref163732568"/>
-      <w:bookmarkStart w:id="19" w:name="_Toc164332437"/>
-      <w:r>
-        <w:t>P</w:t>
-      </w:r>
-      <w:r>
-        <w:t>arameterized diffusivity</w:t>
-      </w:r>
       <w:bookmarkEnd w:id="18"/>
-      <w:bookmarkEnd w:id="19"/>
     </w:p>
     <w:p>
       <w:r>
@@ -5652,7 +5649,7 @@
       <w:pPr>
         <w:pStyle w:val="Heading2"/>
       </w:pPr>
-      <w:bookmarkStart w:id="20" w:name="_Toc164332438"/>
+      <w:bookmarkStart w:id="19" w:name="_Toc164332438"/>
       <w:r>
         <w:t xml:space="preserve">Introducing </w:t>
       </w:r>
@@ -5670,7 +5667,7 @@
       <w:r>
         <w:t>diffusivity</w:t>
       </w:r>
-      <w:bookmarkEnd w:id="20"/>
+      <w:bookmarkEnd w:id="19"/>
     </w:p>
     <w:p>
       <w:r>
@@ -6094,7 +6091,7 @@
           <v:shape id="_x0000_i1044" type="#_x0000_t75" style="width:150.1pt;height:36pt" o:ole="">
             <v:imagedata r:id="rId66" o:title=""/>
           </v:shape>
-          <o:OLEObject Type="Embed" ProgID="Equation.DSMT4" ShapeID="_x0000_i1044" DrawAspect="Content" ObjectID="_1775552447" r:id="rId67"/>
+          <o:OLEObject Type="Embed" ProgID="Equation.DSMT4" ShapeID="_x0000_i1044" DrawAspect="Content" ObjectID="_1782888349" r:id="rId67"/>
         </w:object>
       </w:r>
     </w:p>
@@ -6245,16 +6242,16 @@
       <w:pPr>
         <w:pStyle w:val="Heading2"/>
       </w:pPr>
-      <w:bookmarkStart w:id="21" w:name="_Ref163738888"/>
-      <w:bookmarkStart w:id="22" w:name="_Toc164332439"/>
+      <w:bookmarkStart w:id="20" w:name="_Ref163738888"/>
+      <w:bookmarkStart w:id="21" w:name="_Toc164332439"/>
       <w:r>
         <w:t>Initial condition</w:t>
       </w:r>
       <w:r>
         <w:t xml:space="preserve"> (IC)</w:t>
       </w:r>
+      <w:bookmarkEnd w:id="20"/>
       <w:bookmarkEnd w:id="21"/>
-      <w:bookmarkEnd w:id="22"/>
     </w:p>
     <w:p>
       <w:r>
@@ -6495,7 +6492,7 @@
       <w:pPr>
         <w:pStyle w:val="Caption"/>
       </w:pPr>
-      <w:bookmarkStart w:id="23" w:name="_Ref163735499"/>
+      <w:bookmarkStart w:id="22" w:name="_Ref163735499"/>
       <w:proofErr w:type="gramStart"/>
       <w:r>
         <w:rPr>
@@ -6534,7 +6531,7 @@
         </w:rPr>
         <w:fldChar w:fldCharType="end"/>
       </w:r>
-      <w:bookmarkEnd w:id="23"/>
+      <w:bookmarkEnd w:id="22"/>
       <w:r>
         <w:rPr>
           <w:b/>
@@ -6722,7 +6719,7 @@
       <w:pPr>
         <w:pStyle w:val="Caption"/>
       </w:pPr>
-      <w:bookmarkStart w:id="24" w:name="_Ref163736301"/>
+      <w:bookmarkStart w:id="23" w:name="_Ref163736301"/>
       <w:proofErr w:type="gramStart"/>
       <w:r>
         <w:rPr>
@@ -6761,7 +6758,7 @@
         </w:rPr>
         <w:fldChar w:fldCharType="end"/>
       </w:r>
-      <w:bookmarkEnd w:id="24"/>
+      <w:bookmarkEnd w:id="23"/>
       <w:r>
         <w:rPr>
           <w:b/>
@@ -6836,7 +6833,7 @@
       <w:pPr>
         <w:pStyle w:val="Heading2"/>
       </w:pPr>
-      <w:bookmarkStart w:id="25" w:name="_Toc164332440"/>
+      <w:bookmarkStart w:id="24" w:name="_Toc164332440"/>
       <w:proofErr w:type="gramStart"/>
       <w:r>
         <w:t>Boundary conditions (BC)</w:t>
@@ -6844,7 +6841,7 @@
       <w:r>
         <w:t xml:space="preserve"> and post-processors.</w:t>
       </w:r>
-      <w:bookmarkEnd w:id="25"/>
+      <w:bookmarkEnd w:id="24"/>
       <w:proofErr w:type="gramEnd"/>
     </w:p>
     <w:p>
@@ -7054,7 +7051,7 @@
       <w:pPr>
         <w:pStyle w:val="Caption"/>
       </w:pPr>
-      <w:bookmarkStart w:id="26" w:name="_Ref163808727"/>
+      <w:bookmarkStart w:id="25" w:name="_Ref163808727"/>
       <w:proofErr w:type="gramStart"/>
       <w:r>
         <w:rPr>
@@ -7093,7 +7090,7 @@
         </w:rPr>
         <w:fldChar w:fldCharType="end"/>
       </w:r>
-      <w:bookmarkEnd w:id="26"/>
+      <w:bookmarkEnd w:id="25"/>
       <w:r>
         <w:rPr>
           <w:b/>
@@ -7256,7 +7253,7 @@
       <w:pPr>
         <w:pStyle w:val="Caption"/>
       </w:pPr>
-      <w:bookmarkStart w:id="27" w:name="_Ref163808931"/>
+      <w:bookmarkStart w:id="26" w:name="_Ref163808931"/>
       <w:proofErr w:type="gramStart"/>
       <w:r>
         <w:t xml:space="preserve">Figure </w:t>
@@ -7269,33 +7266,33 @@
           <w:t>7</w:t>
         </w:r>
       </w:fldSimple>
+      <w:bookmarkEnd w:id="26"/>
+      <w:r>
+        <w:t>.</w:t>
+      </w:r>
+      <w:proofErr w:type="gramEnd"/>
+      <w:r>
+        <w:t xml:space="preserve"> </w:t>
+      </w:r>
+      <w:proofErr w:type="gramStart"/>
+      <w:r>
+        <w:t xml:space="preserve">Solution integral </w:t>
+      </w:r>
+      <w:r>
+        <w:t>during the course of the simulations.</w:t>
+      </w:r>
+      <w:proofErr w:type="gramEnd"/>
+    </w:p>
+    <w:p/>
+    <w:p>
+      <w:pPr>
+        <w:pStyle w:val="Heading2"/>
+      </w:pPr>
+      <w:bookmarkStart w:id="27" w:name="_Toc164332441"/>
+      <w:r>
+        <w:t>Adaptive grid</w:t>
+      </w:r>
       <w:bookmarkEnd w:id="27"/>
-      <w:r>
-        <w:t>.</w:t>
-      </w:r>
-      <w:proofErr w:type="gramEnd"/>
-      <w:r>
-        <w:t xml:space="preserve"> </w:t>
-      </w:r>
-      <w:proofErr w:type="gramStart"/>
-      <w:r>
-        <w:t xml:space="preserve">Solution integral </w:t>
-      </w:r>
-      <w:r>
-        <w:t>during the course of the simulations.</w:t>
-      </w:r>
-      <w:proofErr w:type="gramEnd"/>
-    </w:p>
-    <w:p/>
-    <w:p>
-      <w:pPr>
-        <w:pStyle w:val="Heading2"/>
-      </w:pPr>
-      <w:bookmarkStart w:id="28" w:name="_Toc164332441"/>
-      <w:r>
-        <w:t>Adaptive grid</w:t>
-      </w:r>
-      <w:bookmarkEnd w:id="28"/>
     </w:p>
     <w:p>
       <w:r>
@@ -7496,7 +7493,7 @@
       <w:pPr>
         <w:pStyle w:val="Caption"/>
       </w:pPr>
-      <w:bookmarkStart w:id="29" w:name="_Ref163738911"/>
+      <w:bookmarkStart w:id="28" w:name="_Ref163738911"/>
       <w:proofErr w:type="gramStart"/>
       <w:r>
         <w:rPr>
@@ -7535,7 +7532,7 @@
         </w:rPr>
         <w:fldChar w:fldCharType="end"/>
       </w:r>
-      <w:bookmarkEnd w:id="29"/>
+      <w:bookmarkEnd w:id="28"/>
       <w:r>
         <w:rPr>
           <w:b/>
@@ -7813,14 +7810,14 @@
       <w:pPr>
         <w:pStyle w:val="Heading2"/>
       </w:pPr>
-      <w:bookmarkStart w:id="30" w:name="_Toc164332442"/>
+      <w:bookmarkStart w:id="29" w:name="_Toc164332442"/>
       <w:r>
         <w:t>Adaptive</w:t>
       </w:r>
       <w:r>
         <w:t xml:space="preserve"> step</w:t>
       </w:r>
-      <w:bookmarkEnd w:id="30"/>
+      <w:bookmarkEnd w:id="29"/>
     </w:p>
     <w:p>
       <w:r>
@@ -8113,7 +8110,7 @@
       <w:pPr>
         <w:pStyle w:val="Caption"/>
       </w:pPr>
-      <w:bookmarkStart w:id="31" w:name="_Ref163810372"/>
+      <w:bookmarkStart w:id="30" w:name="_Ref163810372"/>
       <w:proofErr w:type="gramStart"/>
       <w:r>
         <w:t xml:space="preserve">Figure </w:t>
@@ -8126,37 +8123,37 @@
           <w:t>10</w:t>
         </w:r>
       </w:fldSimple>
+      <w:bookmarkEnd w:id="30"/>
+      <w:r>
+        <w:t>.</w:t>
+      </w:r>
+      <w:proofErr w:type="gramEnd"/>
+      <w:r>
+        <w:t xml:space="preserve"> </w:t>
+      </w:r>
+      <w:proofErr w:type="gramStart"/>
+      <w:r>
+        <w:t>Evolution of step size during the course of the simulation.</w:t>
+      </w:r>
+      <w:proofErr w:type="gramEnd"/>
+    </w:p>
+    <w:p/>
+    <w:p>
+      <w:pPr>
+        <w:pStyle w:val="Heading2"/>
+      </w:pPr>
+      <w:bookmarkStart w:id="31" w:name="_Toc164332443"/>
+      <w:r>
+        <w:t>Diffusion</w:t>
+      </w:r>
+      <w:r>
+        <w:t>-</w:t>
+      </w:r>
+      <w:proofErr w:type="spellStart"/>
+      <w:r>
+        <w:t>ConservativeAdvection</w:t>
+      </w:r>
       <w:bookmarkEnd w:id="31"/>
-      <w:r>
-        <w:t>.</w:t>
-      </w:r>
-      <w:proofErr w:type="gramEnd"/>
-      <w:r>
-        <w:t xml:space="preserve"> </w:t>
-      </w:r>
-      <w:proofErr w:type="gramStart"/>
-      <w:r>
-        <w:t>Evolution of step size during the course of the simulation.</w:t>
-      </w:r>
-      <w:proofErr w:type="gramEnd"/>
-    </w:p>
-    <w:p/>
-    <w:p>
-      <w:pPr>
-        <w:pStyle w:val="Heading2"/>
-      </w:pPr>
-      <w:bookmarkStart w:id="32" w:name="_Toc164332443"/>
-      <w:r>
-        <w:t>Diffusion</w:t>
-      </w:r>
-      <w:r>
-        <w:t>-</w:t>
-      </w:r>
-      <w:proofErr w:type="spellStart"/>
-      <w:r>
-        <w:t>ConservativeAdvection</w:t>
-      </w:r>
-      <w:bookmarkEnd w:id="32"/>
       <w:proofErr w:type="spellEnd"/>
     </w:p>
     <w:p>
@@ -8545,6 +8542,222 @@
           <w:b/>
           <w:bCs/>
           <w:color w:val="000000" w:themeColor="text1"/>
+          <w:sz w:val="26"/>
+          <w:szCs w:val="26"/>
+        </w:rPr>
+      </w:pPr>
+      <w:r>
+        <w:br w:type="page"/>
+      </w:r>
+    </w:p>
+    <w:p>
+      <w:pPr>
+        <w:pStyle w:val="Heading2"/>
+      </w:pPr>
+      <w:r>
+        <w:lastRenderedPageBreak/>
+        <w:t>Testing the restart capability</w:t>
+      </w:r>
+    </w:p>
+    <w:p>
+      <w:r>
+        <w:t xml:space="preserve">The example </w:t>
+      </w:r>
+      <w:r>
+        <w:rPr>
+          <w:rStyle w:val="codeChar"/>
+        </w:rPr>
+        <w:t>ex11_transient_restart</w:t>
+      </w:r>
+      <w:r>
+        <w:t xml:space="preserve"> tests the restart functionality of Moose.</w:t>
+      </w:r>
+    </w:p>
+    <w:p>
+      <w:pPr>
+        <w:tabs>
+          <w:tab w:val="left" w:pos="5184"/>
+        </w:tabs>
+      </w:pPr>
+      <w:r>
+        <w:t xml:space="preserve">The </w:t>
+      </w:r>
+      <w:proofErr w:type="gramStart"/>
+      <w:r>
+        <w:t xml:space="preserve">folder  </w:t>
+      </w:r>
+      <w:r>
+        <w:rPr>
+          <w:rStyle w:val="codeChar"/>
+        </w:rPr>
+        <w:t>ex11</w:t>
+      </w:r>
+      <w:proofErr w:type="gramEnd"/>
+      <w:r>
+        <w:rPr>
+          <w:rStyle w:val="codeChar"/>
+        </w:rPr>
+        <w:t>_transient_restart</w:t>
+      </w:r>
+      <w:r>
+        <w:rPr>
+          <w:rStyle w:val="codeChar"/>
+        </w:rPr>
+        <w:t>/</w:t>
+      </w:r>
+      <w:r>
+        <w:t xml:space="preserve"> </w:t>
+      </w:r>
+      <w:r>
+        <w:t>includes the following Moose scripts:</w:t>
+      </w:r>
+    </w:p>
+    <w:p>
+      <w:pPr>
+        <w:pStyle w:val="ListParagraph"/>
+        <w:numPr>
+          <w:ilvl w:val="0"/>
+          <w:numId w:val="14"/>
+        </w:numPr>
+        <w:tabs>
+          <w:tab w:val="left" w:pos="5184"/>
+        </w:tabs>
+      </w:pPr>
+      <w:r>
+        <w:rPr>
+          <w:rStyle w:val="codeChar"/>
+        </w:rPr>
+        <w:t>ex11_transient_long.i</w:t>
+      </w:r>
+      <w:r>
+        <w:br/>
+        <w:t xml:space="preserve"># solves the transient equation of </w:t>
+      </w:r>
+      <w:proofErr w:type="spellStart"/>
+      <w:r>
+        <w:rPr>
+          <w:i/>
+        </w:rPr>
+        <w:t>t</w:t>
+      </w:r>
+      <w:r>
+        <w:rPr>
+          <w:vertAlign w:val="subscript"/>
+        </w:rPr>
+        <w:t>end</w:t>
+      </w:r>
+      <w:proofErr w:type="spellEnd"/>
+      <w:r>
+        <w:t xml:space="preserve"> = 9</w:t>
+      </w:r>
+    </w:p>
+    <w:p>
+      <w:pPr>
+        <w:pStyle w:val="ListParagraph"/>
+        <w:numPr>
+          <w:ilvl w:val="0"/>
+          <w:numId w:val="14"/>
+        </w:numPr>
+        <w:tabs>
+          <w:tab w:val="left" w:pos="5184"/>
+        </w:tabs>
+        <w:rPr>
+          <w:rStyle w:val="codeChar"/>
+          <w:rFonts w:ascii="Arial" w:hAnsi="Arial" w:cs="Arial"/>
+          <w:sz w:val="22"/>
+        </w:rPr>
+      </w:pPr>
+      <w:r>
+        <w:rPr>
+          <w:rStyle w:val="codeChar"/>
+        </w:rPr>
+        <w:t>ex11_transient_rest_init.i</w:t>
+      </w:r>
+      <w:r>
+        <w:t xml:space="preserve"> &amp; </w:t>
+      </w:r>
+      <w:r>
+        <w:rPr>
+          <w:rStyle w:val="codeChar"/>
+        </w:rPr>
+        <w:t>ex11_transient_rest.i</w:t>
+      </w:r>
+    </w:p>
+    <w:p>
+      <w:pPr>
+        <w:pStyle w:val="ListParagraph"/>
+        <w:numPr>
+          <w:ilvl w:val="0"/>
+          <w:numId w:val="0"/>
+        </w:numPr>
+        <w:tabs>
+          <w:tab w:val="left" w:pos="5184"/>
+        </w:tabs>
+        <w:ind w:left="720"/>
+      </w:pPr>
+      <w:r>
+        <w:t xml:space="preserve"># solve the transient equation of </w:t>
+      </w:r>
+      <w:proofErr w:type="spellStart"/>
+      <w:r>
+        <w:rPr>
+          <w:i/>
+        </w:rPr>
+        <w:t>t</w:t>
+      </w:r>
+      <w:r>
+        <w:rPr>
+          <w:vertAlign w:val="subscript"/>
+        </w:rPr>
+        <w:t>end</w:t>
+      </w:r>
+      <w:proofErr w:type="spellEnd"/>
+      <w:r>
+        <w:t xml:space="preserve"> = 9</w:t>
+      </w:r>
+      <w:r>
+        <w:t xml:space="preserve"> but with restarting every t = 3 time units (hence, three simulations in total) </w:t>
+      </w:r>
+    </w:p>
+    <w:p>
+      <w:pPr>
+        <w:tabs>
+          <w:tab w:val="left" w:pos="5184"/>
+        </w:tabs>
+      </w:pPr>
+      <w:r>
+        <w:t>The outputs of these simulations are the same.</w:t>
+      </w:r>
+    </w:p>
+    <w:p>
+      <w:pPr>
+        <w:tabs>
+          <w:tab w:val="left" w:pos="5184"/>
+        </w:tabs>
+      </w:pPr>
+      <w:r>
+        <w:t xml:space="preserve">The simulation procedure can be inferred from the bash script </w:t>
+      </w:r>
+      <w:r>
+        <w:rPr>
+          <w:rStyle w:val="codeChar"/>
+        </w:rPr>
+        <w:t>run.sh</w:t>
+      </w:r>
+      <w:r>
+        <w:t>.</w:t>
+      </w:r>
+      <w:bookmarkStart w:id="32" w:name="_GoBack"/>
+      <w:bookmarkEnd w:id="32"/>
+    </w:p>
+    <w:p/>
+    <w:p>
+      <w:pPr>
+        <w:rPr>
+          <w:rFonts w:eastAsiaTheme="majorEastAsia"/>
+          <w:b/>
+          <w:bCs/>
+          <w:color w:val="000000" w:themeColor="text1"/>
           <w:sz w:val="28"/>
           <w:szCs w:val="28"/>
         </w:rPr>
@@ -9011,46 +9224,6 @@
         </w:r>
       </w:hyperlink>
     </w:p>
-    <w:p/>
-    <w:p/>
-    <w:p>
-      <w:pPr>
-        <w:rPr>
-          <w:rFonts w:eastAsiaTheme="majorEastAsia"/>
-          <w:b/>
-          <w:bCs/>
-          <w:color w:val="000000" w:themeColor="text1"/>
-          <w:sz w:val="28"/>
-          <w:szCs w:val="28"/>
-        </w:rPr>
-      </w:pPr>
-      <w:r>
-        <w:br w:type="page"/>
-      </w:r>
-    </w:p>
-    <w:p>
-      <w:pPr>
-        <w:pStyle w:val="Heading1"/>
-      </w:pPr>
-      <w:bookmarkStart w:id="34" w:name="_Toc164332445"/>
-      <w:proofErr w:type="spellStart"/>
-      <w:r>
-        <w:lastRenderedPageBreak/>
-        <w:t>Paraview</w:t>
-      </w:r>
-      <w:proofErr w:type="spellEnd"/>
-      <w:r>
-        <w:t xml:space="preserve"> notes</w:t>
-      </w:r>
-      <w:bookmarkEnd w:id="34"/>
-    </w:p>
-    <w:p/>
-    <w:p>
-      <w:r>
-        <w:t>TODO</w:t>
-      </w:r>
-    </w:p>
-    <w:p/>
     <w:p/>
     <w:sectPr>
       <w:footerReference w:type="default" r:id="rId104"/>
@@ -9122,7 +9295,7 @@
           <w:rPr>
             <w:noProof/>
           </w:rPr>
-          <w:t>10</w:t>
+          <w:t>25</w:t>
         </w:r>
         <w:r>
           <w:rPr>
@@ -10166,6 +10339,119 @@
     </w:lvl>
   </w:abstractNum>
   <w:abstractNum w:abstractNumId="9">
+    <w:nsid w:val="5AC02FEC"/>
+    <w:multiLevelType w:val="hybridMultilevel"/>
+    <w:tmpl w:val="6E74BD48"/>
+    <w:lvl w:ilvl="0" w:tplc="E340CDC8">
+      <w:start w:val="1"/>
+      <w:numFmt w:val="bullet"/>
+      <w:lvlText w:val="▰"/>
+      <w:lvlJc w:val="left"/>
+      <w:pPr>
+        <w:ind w:left="720" w:hanging="360"/>
+      </w:pPr>
+      <w:rPr>
+        <w:rFonts w:ascii="Segoe UI Emoji" w:eastAsia="Arial Unicode MS" w:hAnsi="Segoe UI Emoji" w:hint="default"/>
+      </w:rPr>
+    </w:lvl>
+    <w:lvl w:ilvl="1" w:tplc="04090003" w:tentative="1">
+      <w:start w:val="1"/>
+      <w:numFmt w:val="bullet"/>
+      <w:lvlText w:val="o"/>
+      <w:lvlJc w:val="left"/>
+      <w:pPr>
+        <w:ind w:left="1440" w:hanging="360"/>
+      </w:pPr>
+      <w:rPr>
+        <w:rFonts w:ascii="Courier New" w:hAnsi="Courier New" w:cs="Courier New" w:hint="default"/>
+      </w:rPr>
+    </w:lvl>
+    <w:lvl w:ilvl="2" w:tplc="04090005" w:tentative="1">
+      <w:start w:val="1"/>
+      <w:numFmt w:val="bullet"/>
+      <w:lvlText w:val=""/>
+      <w:lvlJc w:val="left"/>
+      <w:pPr>
+        <w:ind w:left="2160" w:hanging="360"/>
+      </w:pPr>
+      <w:rPr>
+        <w:rFonts w:ascii="Wingdings" w:hAnsi="Wingdings" w:hint="default"/>
+      </w:rPr>
+    </w:lvl>
+    <w:lvl w:ilvl="3" w:tplc="04090001" w:tentative="1">
+      <w:start w:val="1"/>
+      <w:numFmt w:val="bullet"/>
+      <w:lvlText w:val=""/>
+      <w:lvlJc w:val="left"/>
+      <w:pPr>
+        <w:ind w:left="2880" w:hanging="360"/>
+      </w:pPr>
+      <w:rPr>
+        <w:rFonts w:ascii="Symbol" w:hAnsi="Symbol" w:hint="default"/>
+      </w:rPr>
+    </w:lvl>
+    <w:lvl w:ilvl="4" w:tplc="04090003" w:tentative="1">
+      <w:start w:val="1"/>
+      <w:numFmt w:val="bullet"/>
+      <w:lvlText w:val="o"/>
+      <w:lvlJc w:val="left"/>
+      <w:pPr>
+        <w:ind w:left="3600" w:hanging="360"/>
+      </w:pPr>
+      <w:rPr>
+        <w:rFonts w:ascii="Courier New" w:hAnsi="Courier New" w:cs="Courier New" w:hint="default"/>
+      </w:rPr>
+    </w:lvl>
+    <w:lvl w:ilvl="5" w:tplc="04090005" w:tentative="1">
+      <w:start w:val="1"/>
+      <w:numFmt w:val="bullet"/>
+      <w:lvlText w:val=""/>
+      <w:lvlJc w:val="left"/>
+      <w:pPr>
+        <w:ind w:left="4320" w:hanging="360"/>
+      </w:pPr>
+      <w:rPr>
+        <w:rFonts w:ascii="Wingdings" w:hAnsi="Wingdings" w:hint="default"/>
+      </w:rPr>
+    </w:lvl>
+    <w:lvl w:ilvl="6" w:tplc="04090001" w:tentative="1">
+      <w:start w:val="1"/>
+      <w:numFmt w:val="bullet"/>
+      <w:lvlText w:val=""/>
+      <w:lvlJc w:val="left"/>
+      <w:pPr>
+        <w:ind w:left="5040" w:hanging="360"/>
+      </w:pPr>
+      <w:rPr>
+        <w:rFonts w:ascii="Symbol" w:hAnsi="Symbol" w:hint="default"/>
+      </w:rPr>
+    </w:lvl>
+    <w:lvl w:ilvl="7" w:tplc="04090003" w:tentative="1">
+      <w:start w:val="1"/>
+      <w:numFmt w:val="bullet"/>
+      <w:lvlText w:val="o"/>
+      <w:lvlJc w:val="left"/>
+      <w:pPr>
+        <w:ind w:left="5760" w:hanging="360"/>
+      </w:pPr>
+      <w:rPr>
+        <w:rFonts w:ascii="Courier New" w:hAnsi="Courier New" w:cs="Courier New" w:hint="default"/>
+      </w:rPr>
+    </w:lvl>
+    <w:lvl w:ilvl="8" w:tplc="04090005" w:tentative="1">
+      <w:start w:val="1"/>
+      <w:numFmt w:val="bullet"/>
+      <w:lvlText w:val=""/>
+      <w:lvlJc w:val="left"/>
+      <w:pPr>
+        <w:ind w:left="6480" w:hanging="360"/>
+      </w:pPr>
+      <w:rPr>
+        <w:rFonts w:ascii="Wingdings" w:hAnsi="Wingdings" w:hint="default"/>
+      </w:rPr>
+    </w:lvl>
+  </w:abstractNum>
+  <w:abstractNum w:abstractNumId="10">
     <w:nsid w:val="5AC620E4"/>
     <w:multiLevelType w:val="hybridMultilevel"/>
     <w:tmpl w:val="0E9CB594"/>
@@ -10278,7 +10564,7 @@
       </w:rPr>
     </w:lvl>
   </w:abstractNum>
-  <w:abstractNum w:abstractNumId="10">
+  <w:abstractNum w:abstractNumId="11">
     <w:nsid w:val="65E01440"/>
     <w:multiLevelType w:val="hybridMultilevel"/>
     <w:tmpl w:val="13DEA5A8"/>
@@ -10391,7 +10677,7 @@
       </w:rPr>
     </w:lvl>
   </w:abstractNum>
-  <w:abstractNum w:abstractNumId="11">
+  <w:abstractNum w:abstractNumId="12">
     <w:nsid w:val="699E0D67"/>
     <w:multiLevelType w:val="hybridMultilevel"/>
     <w:tmpl w:val="61821CE8"/>
@@ -10480,7 +10766,7 @@
       </w:pPr>
     </w:lvl>
   </w:abstractNum>
-  <w:abstractNum w:abstractNumId="12">
+  <w:abstractNum w:abstractNumId="13">
     <w:nsid w:val="727426AF"/>
     <w:multiLevelType w:val="hybridMultilevel"/>
     <w:tmpl w:val="9294A14C"/>
@@ -10597,13 +10883,13 @@
     <w:abstractNumId w:val="3"/>
   </w:num>
   <w:num w:numId="2">
-    <w:abstractNumId w:val="11"/>
+    <w:abstractNumId w:val="12"/>
   </w:num>
   <w:num w:numId="3">
     <w:abstractNumId w:val="0"/>
   </w:num>
   <w:num w:numId="4">
-    <w:abstractNumId w:val="12"/>
+    <w:abstractNumId w:val="13"/>
   </w:num>
   <w:num w:numId="5">
     <w:abstractNumId w:val="7"/>
@@ -10612,7 +10898,7 @@
     <w:abstractNumId w:val="6"/>
   </w:num>
   <w:num w:numId="7">
-    <w:abstractNumId w:val="9"/>
+    <w:abstractNumId w:val="10"/>
   </w:num>
   <w:num w:numId="8">
     <w:abstractNumId w:val="2"/>
@@ -10624,13 +10910,16 @@
     <w:abstractNumId w:val="4"/>
   </w:num>
   <w:num w:numId="11">
-    <w:abstractNumId w:val="10"/>
+    <w:abstractNumId w:val="11"/>
   </w:num>
   <w:num w:numId="12">
     <w:abstractNumId w:val="5"/>
   </w:num>
   <w:num w:numId="13">
     <w:abstractNumId w:val="1"/>
+  </w:num>
+  <w:num w:numId="14">
+    <w:abstractNumId w:val="9"/>
   </w:num>
 </w:numbering>
 </file>
@@ -12165,7 +12454,7 @@
 </file>
 
 <file path=customXml/itemProps1.xml><?xml version="1.0" encoding="utf-8"?>
-<ds:datastoreItem xmlns:ds="http://schemas.openxmlformats.org/officeDocument/2006/customXml" ds:itemID="{7107FB30-E651-4FB6-B8B3-C45F69DFC857}">
+<ds:datastoreItem xmlns:ds="http://schemas.openxmlformats.org/officeDocument/2006/customXml" ds:itemID="{05403235-1E3F-4F72-91DD-425DD618B48E}">
   <ds:schemaRefs>
     <ds:schemaRef ds:uri="http://schemas.openxmlformats.org/officeDocument/2006/bibliography"/>
   </ds:schemaRefs>

</xml_diff>